<commit_message>
Diversas funcionalidades (nao discriminadas)
</commit_message>
<xml_diff>
--- a/nucleo/src/groovy/org/apoiasuas/formulario/template/Certidoes-Template.docx
+++ b/nucleo/src/groovy/org/apoiasuas/formulario/template/Certidoes-Template.docx
@@ -1,6 +1,6 @@
 
 <file path=word/document.xml><?xml version="1.0" encoding="utf-8"?>
-<w:document xmlns:ve="http://schemas.openxmlformats.org/markup-compatibility/2006" xmlns:o="urn:schemas-microsoft-com:office:office" xmlns:r="http://schemas.openxmlformats.org/officeDocument/2006/relationships" xmlns:m="http://schemas.openxmlformats.org/officeDocument/2006/math" xmlns:v="urn:schemas-microsoft-com:vml" xmlns:wp="http://schemas.openxmlformats.org/drawingml/2006/wordprocessingDrawing" xmlns:w10="urn:schemas-microsoft-com:office:word" xmlns:w="http://schemas.openxmlformats.org/wordprocessingml/2006/main" xmlns:wne="http://schemas.microsoft.com/office/word/2006/wordml">
+<w:document xmlns:wpc="http://schemas.microsoft.com/office/word/2010/wordprocessingCanvas" xmlns:mc="http://schemas.openxmlformats.org/markup-compatibility/2006" xmlns:o="urn:schemas-microsoft-com:office:office" xmlns:r="http://schemas.openxmlformats.org/officeDocument/2006/relationships" xmlns:m="http://schemas.openxmlformats.org/officeDocument/2006/math" xmlns:v="urn:schemas-microsoft-com:vml" xmlns:wp14="http://schemas.microsoft.com/office/word/2010/wordprocessingDrawing" xmlns:wp="http://schemas.openxmlformats.org/drawingml/2006/wordprocessingDrawing" xmlns:w10="urn:schemas-microsoft-com:office:word" xmlns:w="http://schemas.openxmlformats.org/wordprocessingml/2006/main" xmlns:w14="http://schemas.microsoft.com/office/word/2010/wordml" xmlns:wpg="http://schemas.microsoft.com/office/word/2010/wordprocessingGroup" xmlns:wpi="http://schemas.microsoft.com/office/word/2010/wordprocessingInk" xmlns:wne="http://schemas.microsoft.com/office/word/2006/wordml" xmlns:wps="http://schemas.microsoft.com/office/word/2010/wordprocessingShape" mc:Ignorable="w14 wp14">
   <w:body>
     <w:p>
       <w:pPr>
@@ -61,17 +61,33 @@
         </w:rPr>
         <w:t xml:space="preserve">: </w:t>
       </w:r>
-      <w:fldSimple w:instr=" MergeField $!Cidadao.nome_completo \* MERGEFORMAT ">
-        <w:r>
-          <w:rPr>
-            <w:rFonts w:eastAsia="Times New Roman" w:cstheme="minorHAnsi"/>
-            <w:b/>
-            <w:noProof/>
-            <w:szCs w:val="24"/>
-          </w:rPr>
-          <w:t>$!Cidadao.nome_completo</w:t>
-        </w:r>
-      </w:fldSimple>
+      <w:r>
+        <w:fldChar w:fldCharType="begin"/>
+      </w:r>
+      <w:r>
+        <w:instrText xml:space="preserve"> MergeField $!Cidadao.nome_completo \* MERGEFORMAT </w:instrText>
+      </w:r>
+      <w:r>
+        <w:fldChar w:fldCharType="separate"/>
+      </w:r>
+      <w:r>
+        <w:rPr>
+          <w:rFonts w:eastAsia="Times New Roman" w:cstheme="minorHAnsi"/>
+          <w:b/>
+          <w:noProof/>
+          <w:szCs w:val="24"/>
+        </w:rPr>
+        <w:t>$!Cidadao.nome_completo</w:t>
+      </w:r>
+      <w:r>
+        <w:rPr>
+          <w:rFonts w:eastAsia="Times New Roman" w:cstheme="minorHAnsi"/>
+          <w:b/>
+          <w:noProof/>
+          <w:szCs w:val="24"/>
+        </w:rPr>
+        <w:fldChar w:fldCharType="end"/>
+      </w:r>
     </w:p>
     <w:tbl>
       <w:tblPr>
@@ -85,7 +101,7 @@
           <w:insideH w:val="none" w:sz="0" w:space="0" w:color="auto"/>
           <w:insideV w:val="none" w:sz="0" w:space="0" w:color="auto"/>
         </w:tblBorders>
-        <w:tblLook w:val="04A0"/>
+        <w:tblLook w:val="04A0" w:firstRow="1" w:lastRow="0" w:firstColumn="1" w:lastColumn="0" w:noHBand="0" w:noVBand="1"/>
       </w:tblPr>
       <w:tblGrid>
         <w:gridCol w:w="5211"/>
@@ -123,17 +139,33 @@
               </w:rPr>
               <w:t xml:space="preserve">: </w:t>
             </w:r>
-            <w:fldSimple w:instr=" MERGEFIELD  $!Avulso.nacionalidade  \* MERGEFORMAT ">
-              <w:r>
-                <w:rPr>
-                  <w:rFonts w:eastAsia="Times New Roman" w:cstheme="minorHAnsi"/>
-                  <w:b/>
-                  <w:noProof/>
-                  <w:szCs w:val="24"/>
-                </w:rPr>
-                <w:t>«$!Avulso.nacionalidade»</w:t>
-              </w:r>
-            </w:fldSimple>
+            <w:r>
+              <w:fldChar w:fldCharType="begin"/>
+            </w:r>
+            <w:r>
+              <w:instrText xml:space="preserve"> MERGEFIELD  $!Avulso.nacionalidade  \* MERGEFORMAT </w:instrText>
+            </w:r>
+            <w:r>
+              <w:fldChar w:fldCharType="separate"/>
+            </w:r>
+            <w:r>
+              <w:rPr>
+                <w:rFonts w:eastAsia="Times New Roman" w:cstheme="minorHAnsi"/>
+                <w:b/>
+                <w:noProof/>
+                <w:szCs w:val="24"/>
+              </w:rPr>
+              <w:t>«$!Avulso.nacionalidade»</w:t>
+            </w:r>
+            <w:r>
+              <w:rPr>
+                <w:rFonts w:eastAsia="Times New Roman" w:cstheme="minorHAnsi"/>
+                <w:b/>
+                <w:noProof/>
+                <w:szCs w:val="24"/>
+              </w:rPr>
+              <w:fldChar w:fldCharType="end"/>
+            </w:r>
           </w:p>
         </w:tc>
         <w:tc>
@@ -164,17 +196,33 @@
               </w:rPr>
               <w:t xml:space="preserve">: </w:t>
             </w:r>
-            <w:fldSimple w:instr=" MERGEFIELD  $!Avulso.profissao  \* MERGEFORMAT ">
-              <w:r>
-                <w:rPr>
-                  <w:rFonts w:eastAsia="Times New Roman" w:cstheme="minorHAnsi"/>
-                  <w:b/>
-                  <w:noProof/>
-                  <w:szCs w:val="24"/>
-                </w:rPr>
-                <w:t>«$!Avulso.profissao»</w:t>
-              </w:r>
-            </w:fldSimple>
+            <w:r>
+              <w:fldChar w:fldCharType="begin"/>
+            </w:r>
+            <w:r>
+              <w:instrText xml:space="preserve"> MERGEFIELD  $!Avulso.profissao  \* MERGEFORMAT </w:instrText>
+            </w:r>
+            <w:r>
+              <w:fldChar w:fldCharType="separate"/>
+            </w:r>
+            <w:r>
+              <w:rPr>
+                <w:rFonts w:eastAsia="Times New Roman" w:cstheme="minorHAnsi"/>
+                <w:b/>
+                <w:noProof/>
+                <w:szCs w:val="24"/>
+              </w:rPr>
+              <w:t>«$!Avulso.profissao»</w:t>
+            </w:r>
+            <w:r>
+              <w:rPr>
+                <w:rFonts w:eastAsia="Times New Roman" w:cstheme="minorHAnsi"/>
+                <w:b/>
+                <w:noProof/>
+                <w:szCs w:val="24"/>
+              </w:rPr>
+              <w:fldChar w:fldCharType="end"/>
+            </w:r>
           </w:p>
         </w:tc>
       </w:tr>
@@ -210,17 +258,33 @@
               </w:rPr>
               <w:t xml:space="preserve"> civil:  </w:t>
             </w:r>
-            <w:fldSimple w:instr=" MERGEFIELD  $!Cidadao.estado_civil  \* MERGEFORMAT ">
-              <w:r>
-                <w:rPr>
-                  <w:rFonts w:eastAsia="Times New Roman" w:cstheme="minorHAnsi"/>
-                  <w:b/>
-                  <w:noProof/>
-                  <w:szCs w:val="24"/>
-                </w:rPr>
-                <w:t>«$!Cidadao.estado_civil»</w:t>
-              </w:r>
-            </w:fldSimple>
+            <w:r>
+              <w:fldChar w:fldCharType="begin"/>
+            </w:r>
+            <w:r>
+              <w:instrText xml:space="preserve"> MERGEFIELD  $!Cidadao.estado_civil  \* MERGEFORMAT </w:instrText>
+            </w:r>
+            <w:r>
+              <w:fldChar w:fldCharType="separate"/>
+            </w:r>
+            <w:r>
+              <w:rPr>
+                <w:rFonts w:eastAsia="Times New Roman" w:cstheme="minorHAnsi"/>
+                <w:b/>
+                <w:noProof/>
+                <w:szCs w:val="24"/>
+              </w:rPr>
+              <w:t>«$!Cidadao.estado_civil»</w:t>
+            </w:r>
+            <w:r>
+              <w:rPr>
+                <w:rFonts w:eastAsia="Times New Roman" w:cstheme="minorHAnsi"/>
+                <w:b/>
+                <w:noProof/>
+                <w:szCs w:val="24"/>
+              </w:rPr>
+              <w:fldChar w:fldCharType="end"/>
+            </w:r>
           </w:p>
         </w:tc>
         <w:tc>
@@ -251,17 +315,36 @@
               </w:rPr>
               <w:t xml:space="preserve"> de união estável: </w:t>
             </w:r>
-            <w:fldSimple w:instr=" MERGEFIELD  $!Avulso.uniao_estavel  \* MERGEFORMAT ">
-              <w:r>
-                <w:rPr>
-                  <w:rFonts w:eastAsia="Times New Roman" w:cstheme="minorHAnsi"/>
-                  <w:b/>
-                  <w:noProof/>
-                  <w:szCs w:val="24"/>
-                </w:rPr>
-                <w:t>«$!Avulso.uniao_estavel»</w:t>
-              </w:r>
-            </w:fldSimple>
+            <w:r>
+              <w:fldChar w:fldCharType="begin"/>
+            </w:r>
+            <w:r>
+              <w:instrText xml:space="preserve"> MERGEFIELD  $!Avulso.uniao_estavel  \* MERGEF</w:instrText>
+            </w:r>
+            <w:r>
+              <w:instrText xml:space="preserve">ORMAT </w:instrText>
+            </w:r>
+            <w:r>
+              <w:fldChar w:fldCharType="separate"/>
+            </w:r>
+            <w:r>
+              <w:rPr>
+                <w:rFonts w:eastAsia="Times New Roman" w:cstheme="minorHAnsi"/>
+                <w:b/>
+                <w:noProof/>
+                <w:szCs w:val="24"/>
+              </w:rPr>
+              <w:t>«$!Avulso.uniao_estavel»</w:t>
+            </w:r>
+            <w:r>
+              <w:rPr>
+                <w:rFonts w:eastAsia="Times New Roman" w:cstheme="minorHAnsi"/>
+                <w:b/>
+                <w:noProof/>
+                <w:szCs w:val="24"/>
+              </w:rPr>
+              <w:fldChar w:fldCharType="end"/>
+            </w:r>
           </w:p>
         </w:tc>
       </w:tr>
@@ -289,17 +372,33 @@
         </w:rPr>
         <w:t xml:space="preserve"> caso positivo, nome do convivente:  </w:t>
       </w:r>
-      <w:fldSimple w:instr=" MERGEFIELD  $!Avulso.nome_convivente  \* MERGEFORMAT ">
-        <w:r>
-          <w:rPr>
-            <w:rFonts w:eastAsia="Times New Roman" w:cstheme="minorHAnsi"/>
-            <w:b/>
-            <w:noProof/>
-            <w:szCs w:val="24"/>
-          </w:rPr>
-          <w:t>«$!Avulso.nome_convivente»</w:t>
-        </w:r>
-      </w:fldSimple>
+      <w:r>
+        <w:fldChar w:fldCharType="begin"/>
+      </w:r>
+      <w:r>
+        <w:instrText xml:space="preserve"> MERGEFIELD  $!Avulso.nome_convivente  \* MERGEFORMAT </w:instrText>
+      </w:r>
+      <w:r>
+        <w:fldChar w:fldCharType="separate"/>
+      </w:r>
+      <w:r>
+        <w:rPr>
+          <w:rFonts w:eastAsia="Times New Roman" w:cstheme="minorHAnsi"/>
+          <w:b/>
+          <w:noProof/>
+          <w:szCs w:val="24"/>
+        </w:rPr>
+        <w:t>«$!Avulso.nome_convivente»</w:t>
+      </w:r>
+      <w:r>
+        <w:rPr>
+          <w:rFonts w:eastAsia="Times New Roman" w:cstheme="minorHAnsi"/>
+          <w:b/>
+          <w:noProof/>
+          <w:szCs w:val="24"/>
+        </w:rPr>
+        <w:fldChar w:fldCharType="end"/>
+      </w:r>
     </w:p>
     <w:tbl>
       <w:tblPr>
@@ -313,7 +412,7 @@
           <w:insideH w:val="none" w:sz="0" w:space="0" w:color="auto"/>
           <w:insideV w:val="none" w:sz="0" w:space="0" w:color="auto"/>
         </w:tblBorders>
-        <w:tblLook w:val="04A0"/>
+        <w:tblLook w:val="04A0" w:firstRow="1" w:lastRow="0" w:firstColumn="1" w:lastColumn="0" w:noHBand="0" w:noVBand="1"/>
       </w:tblPr>
       <w:tblGrid>
         <w:gridCol w:w="5211"/>
@@ -351,17 +450,33 @@
               </w:rPr>
               <w:t xml:space="preserve"> de identidade: </w:t>
             </w:r>
-            <w:fldSimple w:instr=" MERGEFIELD  $!Cidadao.identidade  \* MERGEFORMAT ">
-              <w:r>
-                <w:rPr>
-                  <w:rFonts w:eastAsia="Times New Roman" w:cstheme="minorHAnsi"/>
-                  <w:b/>
-                  <w:noProof/>
-                  <w:szCs w:val="24"/>
-                </w:rPr>
-                <w:t>«$!Cidadao.identidade»</w:t>
-              </w:r>
-            </w:fldSimple>
+            <w:r>
+              <w:fldChar w:fldCharType="begin"/>
+            </w:r>
+            <w:r>
+              <w:instrText xml:space="preserve"> MERGEFIELD  $!Cidadao.identidade  \* MERGEFORMAT </w:instrText>
+            </w:r>
+            <w:r>
+              <w:fldChar w:fldCharType="separate"/>
+            </w:r>
+            <w:r>
+              <w:rPr>
+                <w:rFonts w:eastAsia="Times New Roman" w:cstheme="minorHAnsi"/>
+                <w:b/>
+                <w:noProof/>
+                <w:szCs w:val="24"/>
+              </w:rPr>
+              <w:t>«$!Cidadao.identidade»</w:t>
+            </w:r>
+            <w:r>
+              <w:rPr>
+                <w:rFonts w:eastAsia="Times New Roman" w:cstheme="minorHAnsi"/>
+                <w:b/>
+                <w:noProof/>
+                <w:szCs w:val="24"/>
+              </w:rPr>
+              <w:fldChar w:fldCharType="end"/>
+            </w:r>
           </w:p>
         </w:tc>
         <w:tc>
@@ -384,17 +499,33 @@
               </w:rPr>
               <w:t xml:space="preserve">CPF: </w:t>
             </w:r>
-            <w:fldSimple w:instr=" MERGEFIELD  $!Cidadao.cpf  \* MERGEFORMAT ">
-              <w:r>
-                <w:rPr>
-                  <w:rFonts w:eastAsia="Times New Roman" w:cstheme="minorHAnsi"/>
-                  <w:b/>
-                  <w:noProof/>
-                  <w:szCs w:val="24"/>
-                </w:rPr>
-                <w:t>«$!Cidadao.cpf»</w:t>
-              </w:r>
-            </w:fldSimple>
+            <w:r>
+              <w:fldChar w:fldCharType="begin"/>
+            </w:r>
+            <w:r>
+              <w:instrText xml:space="preserve"> MERGEFIELD  $!Cidadao.cpf  \* MERGEFORMAT </w:instrText>
+            </w:r>
+            <w:r>
+              <w:fldChar w:fldCharType="separate"/>
+            </w:r>
+            <w:r>
+              <w:rPr>
+                <w:rFonts w:eastAsia="Times New Roman" w:cstheme="minorHAnsi"/>
+                <w:b/>
+                <w:noProof/>
+                <w:szCs w:val="24"/>
+              </w:rPr>
+              <w:t>«$!Cidadao.cpf»</w:t>
+            </w:r>
+            <w:r>
+              <w:rPr>
+                <w:rFonts w:eastAsia="Times New Roman" w:cstheme="minorHAnsi"/>
+                <w:b/>
+                <w:noProof/>
+                <w:szCs w:val="24"/>
+              </w:rPr>
+              <w:fldChar w:fldCharType="end"/>
+            </w:r>
           </w:p>
         </w:tc>
       </w:tr>
@@ -422,16 +553,31 @@
         </w:rPr>
         <w:t xml:space="preserve"> completo: </w:t>
       </w:r>
-      <w:fldSimple w:instr=" MERGEFIELD  $!Endereco.tipo_logradouro  \* MERGEFORMAT ">
-        <w:r>
-          <w:rPr>
-            <w:rFonts w:eastAsia="Times New Roman" w:cstheme="minorHAnsi"/>
-            <w:b/>
-            <w:noProof/>
-          </w:rPr>
-          <w:t>«$!Endereco.tipo_logradouro»</w:t>
-        </w:r>
-      </w:fldSimple>
+      <w:r>
+        <w:fldChar w:fldCharType="begin"/>
+      </w:r>
+      <w:r>
+        <w:instrText xml:space="preserve"> MERGEFIELD  $!Endereco.tipo_logradouro  \* MERGEFORMAT </w:instrText>
+      </w:r>
+      <w:r>
+        <w:fldChar w:fldCharType="separate"/>
+      </w:r>
+      <w:r>
+        <w:rPr>
+          <w:rFonts w:eastAsia="Times New Roman" w:cstheme="minorHAnsi"/>
+          <w:b/>
+          <w:noProof/>
+        </w:rPr>
+        <w:t>«$!Endereco.tipo_logradouro»</w:t>
+      </w:r>
+      <w:r>
+        <w:rPr>
+          <w:rFonts w:eastAsia="Times New Roman" w:cstheme="minorHAnsi"/>
+          <w:b/>
+          <w:noProof/>
+        </w:rPr>
+        <w:fldChar w:fldCharType="end"/>
+      </w:r>
       <w:r>
         <w:rPr>
           <w:rFonts w:eastAsia="Times New Roman" w:cstheme="minorHAnsi"/>
@@ -440,16 +586,31 @@
         </w:rPr>
         <w:t xml:space="preserve"> </w:t>
       </w:r>
-      <w:fldSimple w:instr=" MERGEFIELD  $!Endereco.nome_logradouro  \* MERGEFORMAT ">
-        <w:r>
-          <w:rPr>
-            <w:rFonts w:eastAsia="Times New Roman" w:cstheme="minorHAnsi"/>
-            <w:b/>
-            <w:noProof/>
-          </w:rPr>
-          <w:t>«$!Endereco.nome_logradouro»</w:t>
-        </w:r>
-      </w:fldSimple>
+      <w:r>
+        <w:fldChar w:fldCharType="begin"/>
+      </w:r>
+      <w:r>
+        <w:instrText xml:space="preserve"> MERGEFIELD  $!Endereco.nome_logradouro  \* MERGEFORMAT </w:instrText>
+      </w:r>
+      <w:r>
+        <w:fldChar w:fldCharType="separate"/>
+      </w:r>
+      <w:r>
+        <w:rPr>
+          <w:rFonts w:eastAsia="Times New Roman" w:cstheme="minorHAnsi"/>
+          <w:b/>
+          <w:noProof/>
+        </w:rPr>
+        <w:t>«$!Endereco.nome_logradouro»</w:t>
+      </w:r>
+      <w:r>
+        <w:rPr>
+          <w:rFonts w:eastAsia="Times New Roman" w:cstheme="minorHAnsi"/>
+          <w:b/>
+          <w:noProof/>
+        </w:rPr>
+        <w:fldChar w:fldCharType="end"/>
+      </w:r>
       <w:r>
         <w:rPr>
           <w:rFonts w:eastAsia="Times New Roman" w:cstheme="minorHAnsi"/>
@@ -458,16 +619,31 @@
         </w:rPr>
         <w:t xml:space="preserve"> </w:t>
       </w:r>
-      <w:fldSimple w:instr=" MergeField $!Endereco.numero \* MERGEFORMAT ">
-        <w:r>
-          <w:rPr>
-            <w:rFonts w:eastAsia="Times New Roman" w:cstheme="minorHAnsi"/>
-            <w:b/>
-            <w:noProof/>
-          </w:rPr>
-          <w:t>$!Endereco.numero</w:t>
-        </w:r>
-      </w:fldSimple>
+      <w:r>
+        <w:fldChar w:fldCharType="begin"/>
+      </w:r>
+      <w:r>
+        <w:instrText xml:space="preserve"> MergeField $!Endereco.numero \* MERGEFORMAT </w:instrText>
+      </w:r>
+      <w:r>
+        <w:fldChar w:fldCharType="separate"/>
+      </w:r>
+      <w:r>
+        <w:rPr>
+          <w:rFonts w:eastAsia="Times New Roman" w:cstheme="minorHAnsi"/>
+          <w:b/>
+          <w:noProof/>
+        </w:rPr>
+        <w:t>$!Endereco.numero</w:t>
+      </w:r>
+      <w:r>
+        <w:rPr>
+          <w:rFonts w:eastAsia="Times New Roman" w:cstheme="minorHAnsi"/>
+          <w:b/>
+          <w:noProof/>
+        </w:rPr>
+        <w:fldChar w:fldCharType="end"/>
+      </w:r>
       <w:r>
         <w:rPr>
           <w:rFonts w:eastAsia="Times New Roman" w:cstheme="minorHAnsi"/>
@@ -476,16 +652,31 @@
         </w:rPr>
         <w:t xml:space="preserve"> </w:t>
       </w:r>
-      <w:fldSimple w:instr=" MERGEFIELD  $!Endereco.complemento  \* MERGEFORMAT ">
-        <w:r>
-          <w:rPr>
-            <w:rFonts w:eastAsia="Times New Roman" w:cstheme="minorHAnsi"/>
-            <w:b/>
-            <w:noProof/>
-          </w:rPr>
-          <w:t>«$!Endereco.complemento»</w:t>
-        </w:r>
-      </w:fldSimple>
+      <w:r>
+        <w:fldChar w:fldCharType="begin"/>
+      </w:r>
+      <w:r>
+        <w:instrText xml:space="preserve"> MERGEFIELD  $!Endereco.complemento  \* MERGEFORMAT </w:instrText>
+      </w:r>
+      <w:r>
+        <w:fldChar w:fldCharType="separate"/>
+      </w:r>
+      <w:r>
+        <w:rPr>
+          <w:rFonts w:eastAsia="Times New Roman" w:cstheme="minorHAnsi"/>
+          <w:b/>
+          <w:noProof/>
+        </w:rPr>
+        <w:t>«$!Endereco.complemento»</w:t>
+      </w:r>
+      <w:r>
+        <w:rPr>
+          <w:rFonts w:eastAsia="Times New Roman" w:cstheme="minorHAnsi"/>
+          <w:b/>
+          <w:noProof/>
+        </w:rPr>
+        <w:fldChar w:fldCharType="end"/>
+      </w:r>
       <w:r>
         <w:rPr>
           <w:rFonts w:eastAsia="Times New Roman" w:cstheme="minorHAnsi"/>
@@ -494,16 +685,31 @@
         </w:rPr>
         <w:t xml:space="preserve"> </w:t>
       </w:r>
-      <w:fldSimple w:instr=" MERGEFIELD  $!Endereco.bairro  \* MERGEFORMAT ">
-        <w:r>
-          <w:rPr>
-            <w:rFonts w:eastAsia="Times New Roman" w:cstheme="minorHAnsi"/>
-            <w:b/>
-            <w:noProof/>
-          </w:rPr>
-          <w:t>«$!Endereco.bairro»</w:t>
-        </w:r>
-      </w:fldSimple>
+      <w:r>
+        <w:fldChar w:fldCharType="begin"/>
+      </w:r>
+      <w:r>
+        <w:instrText xml:space="preserve"> MERGEFIELD  $!Endereco.bairro  \* MERGEFORMAT </w:instrText>
+      </w:r>
+      <w:r>
+        <w:fldChar w:fldCharType="separate"/>
+      </w:r>
+      <w:r>
+        <w:rPr>
+          <w:rFonts w:eastAsia="Times New Roman" w:cstheme="minorHAnsi"/>
+          <w:b/>
+          <w:noProof/>
+        </w:rPr>
+        <w:t>«$!Endereco.bairro»</w:t>
+      </w:r>
+      <w:r>
+        <w:rPr>
+          <w:rFonts w:eastAsia="Times New Roman" w:cstheme="minorHAnsi"/>
+          <w:b/>
+          <w:noProof/>
+        </w:rPr>
+        <w:fldChar w:fldCharType="end"/>
+      </w:r>
       <w:r>
         <w:rPr>
           <w:rFonts w:eastAsia="Times New Roman" w:cstheme="minorHAnsi"/>
@@ -512,16 +718,34 @@
         </w:rPr>
         <w:t xml:space="preserve"> </w:t>
       </w:r>
-      <w:fldSimple w:instr=" MERGEFIELD  $!Endereco.municipio  \* MERGEFORMAT ">
-        <w:r>
-          <w:rPr>
-            <w:rFonts w:eastAsia="Times New Roman" w:cstheme="minorHAnsi"/>
-            <w:b/>
-            <w:noProof/>
-          </w:rPr>
-          <w:t>«$!Endereco.municipio»</w:t>
-        </w:r>
-      </w:fldSimple>
+      <w:r>
+        <w:fldChar w:fldCharType="begin"/>
+      </w:r>
+      <w:r>
+        <w:instrText xml:space="preserve"> MERGEFIE</w:instrText>
+      </w:r>
+      <w:r>
+        <w:instrText xml:space="preserve">LD  $!Endereco.municipio  \* MERGEFORMAT </w:instrText>
+      </w:r>
+      <w:r>
+        <w:fldChar w:fldCharType="separate"/>
+      </w:r>
+      <w:r>
+        <w:rPr>
+          <w:rFonts w:eastAsia="Times New Roman" w:cstheme="minorHAnsi"/>
+          <w:b/>
+          <w:noProof/>
+        </w:rPr>
+        <w:t>«$!Endereco.municipio»</w:t>
+      </w:r>
+      <w:r>
+        <w:rPr>
+          <w:rFonts w:eastAsia="Times New Roman" w:cstheme="minorHAnsi"/>
+          <w:b/>
+          <w:noProof/>
+        </w:rPr>
+        <w:fldChar w:fldCharType="end"/>
+      </w:r>
       <w:r>
         <w:rPr>
           <w:rFonts w:eastAsia="Times New Roman" w:cstheme="minorHAnsi"/>
@@ -530,16 +754,31 @@
         </w:rPr>
         <w:t xml:space="preserve"> </w:t>
       </w:r>
-      <w:fldSimple w:instr=" MERGEFIELD  $!Endereco.UF  \* MERGEFORMAT ">
-        <w:r>
-          <w:rPr>
-            <w:rFonts w:eastAsia="Times New Roman" w:cstheme="minorHAnsi"/>
-            <w:b/>
-            <w:noProof/>
-          </w:rPr>
-          <w:t>«$!Endereco.UF»</w:t>
-        </w:r>
-      </w:fldSimple>
+      <w:r>
+        <w:fldChar w:fldCharType="begin"/>
+      </w:r>
+      <w:r>
+        <w:instrText xml:space="preserve"> MERGEFIELD  $!Endereco.UF  \* MERGEFORMAT </w:instrText>
+      </w:r>
+      <w:r>
+        <w:fldChar w:fldCharType="separate"/>
+      </w:r>
+      <w:r>
+        <w:rPr>
+          <w:rFonts w:eastAsia="Times New Roman" w:cstheme="minorHAnsi"/>
+          <w:b/>
+          <w:noProof/>
+        </w:rPr>
+        <w:t>«$!Endereco.UF»</w:t>
+      </w:r>
+      <w:r>
+        <w:rPr>
+          <w:rFonts w:eastAsia="Times New Roman" w:cstheme="minorHAnsi"/>
+          <w:b/>
+          <w:noProof/>
+        </w:rPr>
+        <w:fldChar w:fldCharType="end"/>
+      </w:r>
     </w:p>
     <w:p>
       <w:pPr>
@@ -571,17 +810,33 @@
         </w:rPr>
         <w:tab/>
       </w:r>
-      <w:fldSimple w:instr=" MERGEFIELD  $!Cidadao.nome_pai  \* MERGEFORMAT ">
-        <w:r>
-          <w:rPr>
-            <w:rFonts w:eastAsia="Times New Roman" w:cstheme="minorHAnsi"/>
-            <w:b/>
-            <w:noProof/>
-            <w:szCs w:val="24"/>
-          </w:rPr>
-          <w:t>«$!Cidadao.nome_pai»</w:t>
-        </w:r>
-      </w:fldSimple>
+      <w:r>
+        <w:fldChar w:fldCharType="begin"/>
+      </w:r>
+      <w:r>
+        <w:instrText xml:space="preserve"> MERGEFIELD  $!Cidadao.nome_pai  \* MERGEFORMAT </w:instrText>
+      </w:r>
+      <w:r>
+        <w:fldChar w:fldCharType="separate"/>
+      </w:r>
+      <w:r>
+        <w:rPr>
+          <w:rFonts w:eastAsia="Times New Roman" w:cstheme="minorHAnsi"/>
+          <w:b/>
+          <w:noProof/>
+          <w:szCs w:val="24"/>
+        </w:rPr>
+        <w:t>«$!Cidadao.nome_pai»</w:t>
+      </w:r>
+      <w:r>
+        <w:rPr>
+          <w:rFonts w:eastAsia="Times New Roman" w:cstheme="minorHAnsi"/>
+          <w:b/>
+          <w:noProof/>
+          <w:szCs w:val="24"/>
+        </w:rPr>
+        <w:fldChar w:fldCharType="end"/>
+      </w:r>
     </w:p>
     <w:p>
       <w:pPr>
@@ -600,17 +855,36 @@
         </w:rPr>
         <w:tab/>
       </w:r>
-      <w:fldSimple w:instr=" MERGEFIELD  $!Cidadao.nome_mae  \* MERGEFORMAT ">
-        <w:r>
-          <w:rPr>
-            <w:rFonts w:eastAsia="Times New Roman" w:cstheme="minorHAnsi"/>
-            <w:b/>
-            <w:noProof/>
-            <w:szCs w:val="24"/>
-          </w:rPr>
-          <w:t>«$!Cidadao.nome_mae»</w:t>
-        </w:r>
-      </w:fldSimple>
+      <w:r>
+        <w:fldChar w:fldCharType="begin"/>
+      </w:r>
+      <w:r>
+        <w:instrText xml:space="preserve"> MERGEFIELD  $!Cidadao.nome_mae  \* MERGEFOR</w:instrText>
+      </w:r>
+      <w:r>
+        <w:instrText xml:space="preserve">MAT </w:instrText>
+      </w:r>
+      <w:r>
+        <w:fldChar w:fldCharType="separate"/>
+      </w:r>
+      <w:r>
+        <w:rPr>
+          <w:rFonts w:eastAsia="Times New Roman" w:cstheme="minorHAnsi"/>
+          <w:b/>
+          <w:noProof/>
+          <w:szCs w:val="24"/>
+        </w:rPr>
+        <w:t>«$!Cidadao.nome_mae»</w:t>
+      </w:r>
+      <w:r>
+        <w:rPr>
+          <w:rFonts w:eastAsia="Times New Roman" w:cstheme="minorHAnsi"/>
+          <w:b/>
+          <w:noProof/>
+          <w:szCs w:val="24"/>
+        </w:rPr>
+        <w:fldChar w:fldCharType="end"/>
+      </w:r>
     </w:p>
     <w:tbl>
       <w:tblPr>
@@ -624,7 +898,7 @@
           <w:insideH w:val="none" w:sz="0" w:space="0" w:color="auto"/>
           <w:insideV w:val="none" w:sz="0" w:space="0" w:color="auto"/>
         </w:tblBorders>
-        <w:tblLook w:val="04A0"/>
+        <w:tblLook w:val="04A0" w:firstRow="1" w:lastRow="0" w:firstColumn="1" w:lastColumn="0" w:noHBand="0" w:noVBand="1"/>
       </w:tblPr>
       <w:tblGrid>
         <w:gridCol w:w="5211"/>
@@ -662,17 +936,33 @@
               </w:rPr>
               <w:t xml:space="preserve">: </w:t>
             </w:r>
-            <w:fldSimple w:instr=" MERGEFIELD  $!Avulso.email_equipamento  \* MERGEFORMAT ">
-              <w:r>
-                <w:rPr>
-                  <w:rFonts w:eastAsia="Times New Roman" w:cstheme="minorHAnsi"/>
-                  <w:b/>
-                  <w:noProof/>
-                  <w:szCs w:val="24"/>
-                </w:rPr>
-                <w:t>«$!Avulso.email_equipamento»</w:t>
-              </w:r>
-            </w:fldSimple>
+            <w:r>
+              <w:fldChar w:fldCharType="begin"/>
+            </w:r>
+            <w:r>
+              <w:instrText xml:space="preserve"> MERGEFIELD  $!Avulso.email_equipamento  \* MERGEFORMAT </w:instrText>
+            </w:r>
+            <w:r>
+              <w:fldChar w:fldCharType="separate"/>
+            </w:r>
+            <w:r>
+              <w:rPr>
+                <w:rFonts w:eastAsia="Times New Roman" w:cstheme="minorHAnsi"/>
+                <w:b/>
+                <w:noProof/>
+                <w:szCs w:val="24"/>
+              </w:rPr>
+              <w:t>«$!Avulso.email_equipamento»</w:t>
+            </w:r>
+            <w:r>
+              <w:rPr>
+                <w:rFonts w:eastAsia="Times New Roman" w:cstheme="minorHAnsi"/>
+                <w:b/>
+                <w:noProof/>
+                <w:szCs w:val="24"/>
+              </w:rPr>
+              <w:fldChar w:fldCharType="end"/>
+            </w:r>
           </w:p>
         </w:tc>
         <w:tc>
@@ -703,17 +993,33 @@
               </w:rPr>
               <w:t xml:space="preserve">: </w:t>
             </w:r>
-            <w:fldSimple w:instr=" MERGEFIELD  $!Familia.telefone  \* MERGEFORMAT ">
-              <w:r>
-                <w:rPr>
-                  <w:rFonts w:eastAsia="Times New Roman" w:cstheme="minorHAnsi"/>
-                  <w:b/>
-                  <w:noProof/>
-                  <w:szCs w:val="24"/>
-                </w:rPr>
-                <w:t>«$!Familia.telefone»</w:t>
-              </w:r>
-            </w:fldSimple>
+            <w:r>
+              <w:fldChar w:fldCharType="begin"/>
+            </w:r>
+            <w:r>
+              <w:instrText xml:space="preserve"> MERGEFIELD  $!Familia.telefone  \* MERGEFORMAT </w:instrText>
+            </w:r>
+            <w:r>
+              <w:fldChar w:fldCharType="separate"/>
+            </w:r>
+            <w:r>
+              <w:rPr>
+                <w:rFonts w:eastAsia="Times New Roman" w:cstheme="minorHAnsi"/>
+                <w:b/>
+                <w:noProof/>
+                <w:szCs w:val="24"/>
+              </w:rPr>
+              <w:t>«$!Familia.telefone»</w:t>
+            </w:r>
+            <w:r>
+              <w:rPr>
+                <w:rFonts w:eastAsia="Times New Roman" w:cstheme="minorHAnsi"/>
+                <w:b/>
+                <w:noProof/>
+                <w:szCs w:val="24"/>
+              </w:rPr>
+              <w:fldChar w:fldCharType="end"/>
+            </w:r>
           </w:p>
         </w:tc>
       </w:tr>
@@ -754,18 +1060,48 @@
         <w:rPr>
           <w:rFonts w:cstheme="minorHAnsi"/>
         </w:rPr>
-        <w:t xml:space="preserve">: </w:t>
-      </w:r>
-      <w:fldSimple w:instr=" MERGEFIELD  $!Avulso.nome_registro  \* MERGEFORMAT ">
-        <w:r>
-          <w:rPr>
-            <w:rFonts w:eastAsia="Times New Roman" w:cstheme="minorHAnsi"/>
-            <w:b/>
-            <w:noProof/>
-          </w:rPr>
-          <w:t>«$!Avulso.nome_registro»</w:t>
-        </w:r>
-      </w:fldSimple>
+        <w:t>:</w:t>
+      </w:r>
+    </w:p>
+    <w:p>
+      <w:pPr>
+        <w:spacing w:before="120" w:after="120" w:line="240" w:lineRule="auto"/>
+        <w:ind w:firstLine="0"/>
+        <w:rPr>
+          <w:rFonts w:cstheme="minorHAnsi"/>
+        </w:rPr>
+      </w:pPr>
+      <w:r>
+        <w:rPr>
+          <w:rFonts w:cstheme="minorHAnsi"/>
+        </w:rPr>
+        <w:t xml:space="preserve"> </w:t>
+      </w:r>
+      <w:r>
+        <w:fldChar w:fldCharType="begin"/>
+      </w:r>
+      <w:r>
+        <w:instrText xml:space="preserve"> MERGEFIELD  $!Avulso.nome_registro  \* MERGEFORMAT </w:instrText>
+      </w:r>
+      <w:r>
+        <w:fldChar w:fldCharType="separate"/>
+      </w:r>
+      <w:r>
+        <w:rPr>
+          <w:rFonts w:eastAsia="Times New Roman" w:cstheme="minorHAnsi"/>
+          <w:b/>
+          <w:noProof/>
+        </w:rPr>
+        <w:t>«$!Avulso.nome_registro»</w:t>
+      </w:r>
+      <w:r>
+        <w:rPr>
+          <w:rFonts w:eastAsia="Times New Roman" w:cstheme="minorHAnsi"/>
+          <w:b/>
+          <w:noProof/>
+        </w:rPr>
+        <w:fldChar w:fldCharType="end"/>
+      </w:r>
     </w:p>
     <w:p>
       <w:pPr>
@@ -776,65 +1112,59 @@
           <w:rFonts w:cstheme="minorHAnsi"/>
         </w:rPr>
       </w:pPr>
-      <w:r>
-        <w:rPr>
-          <w:rFonts w:cstheme="minorHAnsi"/>
-        </w:rPr>
-        <w:t xml:space="preserve">Registro feito no cartório: </w:t>
-      </w:r>
-      <w:fldSimple w:instr=" MERGEFIELD  $!Avulso.nome_cartorio  \* MERGEFORMAT ">
-        <w:r>
-          <w:rPr>
-            <w:rFonts w:cstheme="minorHAnsi"/>
-            <w:b/>
-            <w:noProof/>
-            <w:szCs w:val="24"/>
-          </w:rPr>
-          <w:t>«$!Avulso.nome_cartorio»</w:t>
-        </w:r>
-      </w:fldSimple>
-      <w:r>
-        <w:rPr>
-          <w:rFonts w:cstheme="minorHAnsi"/>
-          <w:b/>
-          <w:noProof/>
-          <w:szCs w:val="24"/>
-        </w:rPr>
-        <w:t xml:space="preserve"> </w:t>
-      </w:r>
-      <w:fldSimple w:instr=" MERGEFIELD  $!Avulso.bairro_distrito_cartorio  \* MERGEFORMAT ">
-        <w:r>
-          <w:rPr>
-            <w:rFonts w:cstheme="minorHAnsi"/>
-            <w:b/>
-            <w:noProof/>
-            <w:szCs w:val="24"/>
-          </w:rPr>
-          <w:t>«$!Avulso.bairro_distrito_cartorio»</w:t>
-        </w:r>
-      </w:fldSimple>
       <w:bookmarkStart w:id="0" w:name="_GoBack"/>
       <w:bookmarkEnd w:id="0"/>
       <w:r>
         <w:rPr>
           <w:rFonts w:cstheme="minorHAnsi"/>
+        </w:rPr>
+        <w:t xml:space="preserve">Registro feito no cartório: </w:t>
+      </w:r>
+      <w:r>
+        <w:fldChar w:fldCharType="begin"/>
+      </w:r>
+      <w:r>
+        <w:instrText xml:space="preserve"> MERGEFIELD  $!Avulso.nome_cartorio  \* MERGEFORMAT </w:instrText>
+      </w:r>
+      <w:r>
+        <w:fldChar w:fldCharType="separate"/>
+      </w:r>
+      <w:r>
+        <w:rPr>
+          <w:rFonts w:cstheme="minorHAnsi"/>
           <w:b/>
           <w:noProof/>
           <w:szCs w:val="24"/>
         </w:rPr>
+        <w:t>«$!Avulso.nome_cartorio»</w:t>
+      </w:r>
+      <w:r>
+        <w:rPr>
+          <w:rFonts w:cstheme="minorHAnsi"/>
+          <w:b/>
+          <w:noProof/>
+          <w:szCs w:val="24"/>
+        </w:rPr>
+        <w:fldChar w:fldCharType="end"/>
+      </w:r>
+      <w:r>
+        <w:rPr>
+          <w:rFonts w:cstheme="minorHAnsi"/>
+          <w:b/>
+          <w:noProof/>
+          <w:szCs w:val="24"/>
+        </w:rPr>
         <w:t xml:space="preserve"> </w:t>
       </w:r>
-      <w:fldSimple w:instr=" MERGEFIELD  $!Avulso.municipio_cartorio  \* MERGEFORMAT ">
-        <w:r>
-          <w:rPr>
-            <w:rFonts w:cstheme="minorHAnsi"/>
-            <w:b/>
-            <w:noProof/>
-            <w:szCs w:val="24"/>
-          </w:rPr>
-          <w:t>«$!Avulso.municipio_cartorio»</w:t>
-        </w:r>
-      </w:fldSimple>
+      <w:r>
+        <w:fldChar w:fldCharType="begin"/>
+      </w:r>
+      <w:r>
+        <w:instrText xml:space="preserve"> MERGEFIELD  $!Avulso.bairro_distrito_cartorio  \* MERGEFORMAT </w:instrText>
+      </w:r>
+      <w:r>
+        <w:fldChar w:fldCharType="separate"/>
+      </w:r>
       <w:r>
         <w:rPr>
           <w:rFonts w:cstheme="minorHAnsi"/>
@@ -842,19 +1172,92 @@
           <w:noProof/>
           <w:szCs w:val="24"/>
         </w:rPr>
+        <w:t>«$!Avulso.bairro_distrito_cartorio»</w:t>
+      </w:r>
+      <w:r>
+        <w:rPr>
+          <w:rFonts w:cstheme="minorHAnsi"/>
+          <w:b/>
+          <w:noProof/>
+          <w:szCs w:val="24"/>
+        </w:rPr>
+        <w:fldChar w:fldCharType="end"/>
+      </w:r>
+      <w:r>
+        <w:rPr>
+          <w:rFonts w:cstheme="minorHAnsi"/>
+          <w:b/>
+          <w:noProof/>
+          <w:szCs w:val="24"/>
+        </w:rPr>
         <w:t xml:space="preserve"> </w:t>
       </w:r>
-      <w:fldSimple w:instr=" MERGEFIELD  $!Avulso.uf_cartorio  \* MERGEFORMAT ">
-        <w:r>
-          <w:rPr>
-            <w:rFonts w:cstheme="minorHAnsi"/>
-            <w:b/>
-            <w:noProof/>
-            <w:szCs w:val="24"/>
-          </w:rPr>
-          <w:t>«$!Avulso.uf_cartorio»</w:t>
-        </w:r>
-      </w:fldSimple>
+      <w:r>
+        <w:fldChar w:fldCharType="begin"/>
+      </w:r>
+      <w:r>
+        <w:instrText xml:space="preserve"> MERGEFIELD  $!Avulso.municipio_cartorio  \* MERGEFORMAT </w:instrText>
+      </w:r>
+      <w:r>
+        <w:fldChar w:fldCharType="separate"/>
+      </w:r>
+      <w:r>
+        <w:rPr>
+          <w:rFonts w:cstheme="minorHAnsi"/>
+          <w:b/>
+          <w:noProof/>
+          <w:szCs w:val="24"/>
+        </w:rPr>
+        <w:t>«$!Avulso.municipio_cartorio»</w:t>
+      </w:r>
+      <w:r>
+        <w:rPr>
+          <w:rFonts w:cstheme="minorHAnsi"/>
+          <w:b/>
+          <w:noProof/>
+          <w:szCs w:val="24"/>
+        </w:rPr>
+        <w:fldChar w:fldCharType="end"/>
+      </w:r>
+      <w:r>
+        <w:rPr>
+          <w:rFonts w:cstheme="minorHAnsi"/>
+          <w:b/>
+          <w:noProof/>
+          <w:szCs w:val="24"/>
+        </w:rPr>
+        <w:t xml:space="preserve"> </w:t>
+      </w:r>
+      <w:r>
+        <w:fldChar w:fldCharType="begin"/>
+      </w:r>
+      <w:r>
+        <w:instrText xml:space="preserve"> MERGEFIELD  $!Avulso.uf_cartorio  \* MERGEFORM</w:instrText>
+      </w:r>
+      <w:r>
+        <w:instrText xml:space="preserve">AT </w:instrText>
+      </w:r>
+      <w:r>
+        <w:fldChar w:fldCharType="separate"/>
+      </w:r>
+      <w:r>
+        <w:rPr>
+          <w:rFonts w:cstheme="minorHAnsi"/>
+          <w:b/>
+          <w:noProof/>
+          <w:szCs w:val="24"/>
+        </w:rPr>
+        <w:t>«$!Avulso.uf_cartorio»</w:t>
+      </w:r>
+      <w:r>
+        <w:rPr>
+          <w:rFonts w:cstheme="minorHAnsi"/>
+          <w:b/>
+          <w:noProof/>
+          <w:szCs w:val="24"/>
+        </w:rPr>
+        <w:fldChar w:fldCharType="end"/>
+      </w:r>
     </w:p>
     <w:tbl>
       <w:tblPr>
@@ -868,7 +1271,7 @@
           <w:insideH w:val="none" w:sz="0" w:space="0" w:color="auto"/>
           <w:insideV w:val="none" w:sz="0" w:space="0" w:color="auto"/>
         </w:tblBorders>
-        <w:tblLook w:val="04A0"/>
+        <w:tblLook w:val="04A0" w:firstRow="1" w:lastRow="0" w:firstColumn="1" w:lastColumn="0" w:noHBand="0" w:noVBand="1"/>
       </w:tblPr>
       <w:tblGrid>
         <w:gridCol w:w="2256"/>
@@ -909,16 +1312,31 @@
               </w:rPr>
               <w:t xml:space="preserve">: </w:t>
             </w:r>
-            <w:fldSimple w:instr=" MERGEFIELD  $!Avulso.tipo_certidao  \* MERGEFORMAT ">
-              <w:r>
-                <w:rPr>
-                  <w:rFonts w:cstheme="minorHAnsi"/>
-                  <w:b/>
-                  <w:noProof/>
-                </w:rPr>
-                <w:t>«$!Avulso.tipo_certidao»</w:t>
-              </w:r>
-            </w:fldSimple>
+            <w:r>
+              <w:fldChar w:fldCharType="begin"/>
+            </w:r>
+            <w:r>
+              <w:instrText xml:space="preserve"> MERGEFIELD  $!Avulso.tipo_certidao  \* MERGEFORMAT </w:instrText>
+            </w:r>
+            <w:r>
+              <w:fldChar w:fldCharType="separate"/>
+            </w:r>
+            <w:r>
+              <w:rPr>
+                <w:rFonts w:cstheme="minorHAnsi"/>
+                <w:b/>
+                <w:noProof/>
+              </w:rPr>
+              <w:t>«$!Avulso.tipo_certidao»</w:t>
+            </w:r>
+            <w:r>
+              <w:rPr>
+                <w:rFonts w:cstheme="minorHAnsi"/>
+                <w:b/>
+                <w:noProof/>
+              </w:rPr>
+              <w:fldChar w:fldCharType="end"/>
+            </w:r>
           </w:p>
         </w:tc>
         <w:tc>
@@ -949,16 +1367,31 @@
               </w:rPr>
               <w:t xml:space="preserve">: </w:t>
             </w:r>
-            <w:fldSimple w:instr=" MERGEFIELD  $!Avulso.data_registro  \* MERGEFORMAT ">
-              <w:r>
-                <w:rPr>
-                  <w:rFonts w:cstheme="minorHAnsi"/>
-                  <w:b/>
-                  <w:noProof/>
-                </w:rPr>
-                <w:t>«$!Avulso.data_registro»</w:t>
-              </w:r>
-            </w:fldSimple>
+            <w:r>
+              <w:fldChar w:fldCharType="begin"/>
+            </w:r>
+            <w:r>
+              <w:instrText xml:space="preserve"> MERGEFIELD  $!Avulso.data_registro  \* MERGEFORMAT </w:instrText>
+            </w:r>
+            <w:r>
+              <w:fldChar w:fldCharType="separate"/>
+            </w:r>
+            <w:r>
+              <w:rPr>
+                <w:rFonts w:cstheme="minorHAnsi"/>
+                <w:b/>
+                <w:noProof/>
+              </w:rPr>
+              <w:t>«$!Avulso.data_registro»</w:t>
+            </w:r>
+            <w:r>
+              <w:rPr>
+                <w:rFonts w:cstheme="minorHAnsi"/>
+                <w:b/>
+                <w:noProof/>
+              </w:rPr>
+              <w:fldChar w:fldCharType="end"/>
+            </w:r>
           </w:p>
         </w:tc>
         <w:tc>
@@ -989,16 +1422,31 @@
               </w:rPr>
               <w:t>:</w:t>
             </w:r>
-            <w:fldSimple w:instr=" MERGEFIELD  $!Avulso.livro  \* MERGEFORMAT ">
-              <w:r>
-                <w:rPr>
-                  <w:rFonts w:cstheme="minorHAnsi"/>
-                  <w:b/>
-                  <w:noProof/>
-                </w:rPr>
-                <w:t>«$!Avulso.livro»</w:t>
-              </w:r>
-            </w:fldSimple>
+            <w:r>
+              <w:fldChar w:fldCharType="begin"/>
+            </w:r>
+            <w:r>
+              <w:instrText xml:space="preserve"> MERGEFIELD  $!Avulso.livro  \* MERGEFORMAT </w:instrText>
+            </w:r>
+            <w:r>
+              <w:fldChar w:fldCharType="separate"/>
+            </w:r>
+            <w:r>
+              <w:rPr>
+                <w:rFonts w:cstheme="minorHAnsi"/>
+                <w:b/>
+                <w:noProof/>
+              </w:rPr>
+              <w:t>«$!Avulso.livro»</w:t>
+            </w:r>
+            <w:r>
+              <w:rPr>
+                <w:rFonts w:cstheme="minorHAnsi"/>
+                <w:b/>
+                <w:noProof/>
+              </w:rPr>
+              <w:fldChar w:fldCharType="end"/>
+            </w:r>
           </w:p>
         </w:tc>
         <w:tc>
@@ -1029,16 +1477,31 @@
               </w:rPr>
               <w:t>:</w:t>
             </w:r>
-            <w:fldSimple w:instr=" MERGEFIELD  $!Avulso.folha  \* MERGEFORMAT ">
-              <w:r>
-                <w:rPr>
-                  <w:rFonts w:cstheme="minorHAnsi"/>
-                  <w:b/>
-                  <w:noProof/>
-                </w:rPr>
-                <w:t>«$!Avulso.folha»</w:t>
-              </w:r>
-            </w:fldSimple>
+            <w:r>
+              <w:fldChar w:fldCharType="begin"/>
+            </w:r>
+            <w:r>
+              <w:instrText xml:space="preserve"> MERGEFIELD  $!Avulso.folha  \* MERGEFORMAT </w:instrText>
+            </w:r>
+            <w:r>
+              <w:fldChar w:fldCharType="separate"/>
+            </w:r>
+            <w:r>
+              <w:rPr>
+                <w:rFonts w:cstheme="minorHAnsi"/>
+                <w:b/>
+                <w:noProof/>
+              </w:rPr>
+              <w:t>«$!Avulso.folha»</w:t>
+            </w:r>
+            <w:r>
+              <w:rPr>
+                <w:rFonts w:cstheme="minorHAnsi"/>
+                <w:b/>
+                <w:noProof/>
+              </w:rPr>
+              <w:fldChar w:fldCharType="end"/>
+            </w:r>
           </w:p>
         </w:tc>
         <w:tc>
@@ -1069,16 +1532,31 @@
               </w:rPr>
               <w:t>:</w:t>
             </w:r>
-            <w:fldSimple w:instr=" MERGEFIELD  $!Avulso.termo  \* MERGEFORMAT ">
-              <w:r>
-                <w:rPr>
-                  <w:rFonts w:cstheme="minorHAnsi"/>
-                  <w:b/>
-                  <w:noProof/>
-                </w:rPr>
-                <w:t>«$!Avulso.termo»</w:t>
-              </w:r>
-            </w:fldSimple>
+            <w:r>
+              <w:fldChar w:fldCharType="begin"/>
+            </w:r>
+            <w:r>
+              <w:instrText xml:space="preserve"> MERGEFIELD  $!Avulso.termo  \* MERGEFORMAT </w:instrText>
+            </w:r>
+            <w:r>
+              <w:fldChar w:fldCharType="separate"/>
+            </w:r>
+            <w:r>
+              <w:rPr>
+                <w:rFonts w:cstheme="minorHAnsi"/>
+                <w:b/>
+                <w:noProof/>
+              </w:rPr>
+              <w:t>«$!Avulso.termo»</w:t>
+            </w:r>
+            <w:r>
+              <w:rPr>
+                <w:rFonts w:cstheme="minorHAnsi"/>
+                <w:b/>
+                <w:noProof/>
+              </w:rPr>
+              <w:fldChar w:fldCharType="end"/>
+            </w:r>
           </w:p>
         </w:tc>
       </w:tr>
@@ -1107,45 +1585,87 @@
           <w:rFonts w:cstheme="minorHAnsi"/>
         </w:rPr>
       </w:pPr>
-      <w:fldSimple w:instr=" MERGEFIELD  $!Avulso.cidade_equipamento  \* MERGEFORMAT ">
-        <w:r>
-          <w:rPr>
-            <w:rFonts w:eastAsia="Times New Roman" w:cstheme="minorHAnsi"/>
-            <w:noProof/>
-          </w:rPr>
-          <w:t>«$!Avulso.cidade_equipamento»</w:t>
-        </w:r>
-      </w:fldSimple>
+      <w:r>
+        <w:fldChar w:fldCharType="begin"/>
+      </w:r>
+      <w:r>
+        <w:instrText xml:space="preserve"> MERGEFIELD  $!Avulso.cidade_equipamento  \* MERGEFORMAT </w:instrText>
+      </w:r>
+      <w:r>
+        <w:fldChar w:fldCharType="separate"/>
+      </w:r>
+      <w:r>
+        <w:rPr>
+          <w:rFonts w:eastAsia="Times New Roman" w:cstheme="minorHAnsi"/>
+          <w:noProof/>
+        </w:rPr>
+        <w:t>«$!Avulso.cidade_equipamento»</w:t>
+      </w:r>
+      <w:r>
+        <w:rPr>
+          <w:rFonts w:eastAsia="Times New Roman" w:cstheme="minorHAnsi"/>
+          <w:noProof/>
+        </w:rPr>
+        <w:fldChar w:fldCharType="end"/>
+      </w:r>
       <w:r>
         <w:rPr>
           <w:rFonts w:cstheme="minorHAnsi"/>
         </w:rPr>
         <w:t xml:space="preserve">, </w:t>
       </w:r>
-      <w:fldSimple w:instr=" MERGEFIELD  $!Avulso.uf_equipamento  \* MERGEFORMAT ">
-        <w:r>
-          <w:rPr>
-            <w:rFonts w:eastAsia="Times New Roman" w:cstheme="minorHAnsi"/>
-            <w:noProof/>
-          </w:rPr>
-          <w:t>«$!Avulso.uf_equipamento»</w:t>
-        </w:r>
-      </w:fldSimple>
+      <w:r>
+        <w:fldChar w:fldCharType="begin"/>
+      </w:r>
+      <w:r>
+        <w:instrText xml:space="preserve"> MERGEFIELD  $!Avulso.uf_equipamento  \* MERGEFORMAT </w:instrText>
+      </w:r>
+      <w:r>
+        <w:fldChar w:fldCharType="separate"/>
+      </w:r>
+      <w:r>
+        <w:rPr>
+          <w:rFonts w:eastAsia="Times New Roman" w:cstheme="minorHAnsi"/>
+          <w:noProof/>
+        </w:rPr>
+        <w:t>«$!Avulso.uf_equipamento»</w:t>
+      </w:r>
+      <w:r>
+        <w:rPr>
+          <w:rFonts w:eastAsia="Times New Roman" w:cstheme="minorHAnsi"/>
+          <w:noProof/>
+        </w:rPr>
+        <w:fldChar w:fldCharType="end"/>
+      </w:r>
       <w:r>
         <w:rPr>
           <w:rFonts w:cstheme="minorHAnsi"/>
         </w:rPr>
         <w:t xml:space="preserve">, </w:t>
       </w:r>
-      <w:fldSimple w:instr=" MergeField $!Avulso.data_preenchimento \* MERGEFORMAT ">
-        <w:r>
-          <w:rPr>
-            <w:rFonts w:cstheme="minorHAnsi"/>
-            <w:noProof/>
-          </w:rPr>
-          <w:t>$!Avulso.data_preenchimento</w:t>
-        </w:r>
-      </w:fldSimple>
+      <w:r>
+        <w:fldChar w:fldCharType="begin"/>
+      </w:r>
+      <w:r>
+        <w:instrText xml:space="preserve"> MergeField $!Avulso.data_preenchimento \* MERGEFORMAT </w:instrText>
+      </w:r>
+      <w:r>
+        <w:fldChar w:fldCharType="separate"/>
+      </w:r>
+      <w:r>
+        <w:rPr>
+          <w:rFonts w:cstheme="minorHAnsi"/>
+          <w:noProof/>
+        </w:rPr>
+        <w:t>$!Avulso.data_preenchimento</w:t>
+      </w:r>
+      <w:r>
+        <w:rPr>
+          <w:rFonts w:cstheme="minorHAnsi"/>
+          <w:noProof/>
+        </w:rPr>
+        <w:fldChar w:fldCharType="end"/>
+      </w:r>
       <w:r>
         <w:rPr>
           <w:rFonts w:cstheme="minorHAnsi"/>
@@ -1402,7 +1922,7 @@
 </file>
 
 <file path=word/numbering.xml><?xml version="1.0" encoding="utf-8"?>
-<w:numbering xmlns:ve="http://schemas.openxmlformats.org/markup-compatibility/2006" xmlns:o="urn:schemas-microsoft-com:office:office" xmlns:r="http://schemas.openxmlformats.org/officeDocument/2006/relationships" xmlns:m="http://schemas.openxmlformats.org/officeDocument/2006/math" xmlns:v="urn:schemas-microsoft-com:vml" xmlns:wp="http://schemas.openxmlformats.org/drawingml/2006/wordprocessingDrawing" xmlns:w10="urn:schemas-microsoft-com:office:word" xmlns:w="http://schemas.openxmlformats.org/wordprocessingml/2006/main" xmlns:wne="http://schemas.microsoft.com/office/word/2006/wordml">
+<w:numbering xmlns:wpc="http://schemas.microsoft.com/office/word/2010/wordprocessingCanvas" xmlns:mc="http://schemas.openxmlformats.org/markup-compatibility/2006" xmlns:o="urn:schemas-microsoft-com:office:office" xmlns:r="http://schemas.openxmlformats.org/officeDocument/2006/relationships" xmlns:m="http://schemas.openxmlformats.org/officeDocument/2006/math" xmlns:v="urn:schemas-microsoft-com:vml" xmlns:wp14="http://schemas.microsoft.com/office/word/2010/wordprocessingDrawing" xmlns:wp="http://schemas.openxmlformats.org/drawingml/2006/wordprocessingDrawing" xmlns:w10="urn:schemas-microsoft-com:office:word" xmlns:w="http://schemas.openxmlformats.org/wordprocessingml/2006/main" xmlns:w14="http://schemas.microsoft.com/office/word/2010/wordml" xmlns:wpg="http://schemas.microsoft.com/office/word/2010/wordprocessingGroup" xmlns:wpi="http://schemas.microsoft.com/office/word/2010/wordprocessingInk" xmlns:wne="http://schemas.microsoft.com/office/word/2006/wordml" xmlns:wps="http://schemas.microsoft.com/office/word/2010/wordprocessingShape" mc:Ignorable="w14 wp14">
   <w:abstractNum w:abstractNumId="0">
     <w:nsid w:val="2EDB4293"/>
     <w:multiLevelType w:val="multilevel"/>
@@ -1532,7 +2052,7 @@
 </file>
 
 <file path=word/styles.xml><?xml version="1.0" encoding="utf-8"?>
-<w:styles xmlns:r="http://schemas.openxmlformats.org/officeDocument/2006/relationships" xmlns:w="http://schemas.openxmlformats.org/wordprocessingml/2006/main">
+<w:styles xmlns:mc="http://schemas.openxmlformats.org/markup-compatibility/2006" xmlns:r="http://schemas.openxmlformats.org/officeDocument/2006/relationships" xmlns:w="http://schemas.openxmlformats.org/wordprocessingml/2006/main" xmlns:w14="http://schemas.microsoft.com/office/word/2010/wordml" mc:Ignorable="w14">
   <w:docDefaults>
     <w:rPrDefault>
       <w:rPr>
@@ -1822,7 +2342,6 @@
     <w:uiPriority w:val="99"/>
     <w:semiHidden/>
     <w:unhideWhenUsed/>
-    <w:qFormat/>
     <w:tblPr>
       <w:tblInd w:w="0" w:type="dxa"/>
       <w:tblCellMar>
@@ -2638,7 +3157,7 @@
 </file>
 
 <file path=customXml/itemProps1.xml><?xml version="1.0" encoding="utf-8"?>
-<ds:datastoreItem xmlns:ds="http://schemas.openxmlformats.org/officeDocument/2006/customXml" ds:itemID="{E3C9CFE3-4CA9-431A-AEBC-BD78200EF2D4}">
+<ds:datastoreItem xmlns:ds="http://schemas.openxmlformats.org/officeDocument/2006/customXml" ds:itemID="{D66A1A48-77DF-427F-9505-923379068D2E}">
   <ds:schemaRefs>
     <ds:schemaRef ds:uri="http://schemas.openxmlformats.org/officeDocument/2006/bibliography"/>
   </ds:schemaRefs>

</xml_diff>